<commit_message>
add figures, update readme
</commit_message>
<xml_diff>
--- a/Draft Metric Level Exchange Specifications.docx
+++ b/Draft Metric Level Exchange Specifications.docx
@@ -429,132 +429,35 @@
         <w:t xml:space="preserve"> </w:t>
       </w:r>
     </w:p>
+    <w:p/>
     <w:p>
-      <w:r>
-        <w:t>Streams are critical to fish, water quality, a</w:t>
-      </w:r>
-      <w:r>
-        <w:t>quatic</w:t>
-      </w:r>
-      <w:r>
-        <w:t xml:space="preserve"> community structure and overall watershed health. Many different State, Federal and Tribal entities collect in-stream habitat data to assess status and trends of the resources. Each program collect data to answer a specific set of man</w:t>
-      </w:r>
-      <w:r>
-        <w:t xml:space="preserve">agement </w:t>
-      </w:r>
-      <w:r>
-        <w:t xml:space="preserve">questions, but </w:t>
-      </w:r>
-      <w:proofErr w:type="spellStart"/>
-      <w:r>
-        <w:t>inorder</w:t>
-      </w:r>
-      <w:proofErr w:type="spellEnd"/>
-      <w:r>
-        <w:t xml:space="preserve"> to assess the </w:t>
-      </w:r>
-      <w:proofErr w:type="spellStart"/>
-      <w:r>
-        <w:t>resouces</w:t>
-      </w:r>
-      <w:proofErr w:type="spellEnd"/>
-      <w:r>
-        <w:t xml:space="preserve"> across </w:t>
-      </w:r>
-      <w:proofErr w:type="spellStart"/>
-      <w:r>
-        <w:t>justrititional</w:t>
-      </w:r>
-      <w:proofErr w:type="spellEnd"/>
-      <w:r>
-        <w:t xml:space="preserve"> </w:t>
-      </w:r>
-      <w:proofErr w:type="spellStart"/>
-      <w:r>
-        <w:t>boundres</w:t>
-      </w:r>
-      <w:proofErr w:type="spellEnd"/>
-      <w:r>
-        <w:t xml:space="preserve"> we need a way to access metric data from multiple </w:t>
-      </w:r>
-      <w:proofErr w:type="spellStart"/>
-      <w:r>
-        <w:t>soures</w:t>
-      </w:r>
-      <w:proofErr w:type="spellEnd"/>
-      <w:r>
-        <w:t xml:space="preserve">. </w:t>
-      </w:r>
-      <w:r>
-        <w:t xml:space="preserve">There is no </w:t>
-      </w:r>
-      <w:proofErr w:type="spellStart"/>
-      <w:r>
-        <w:t>centrilzed</w:t>
-      </w:r>
-      <w:proofErr w:type="spellEnd"/>
-      <w:r>
-        <w:t xml:space="preserve"> repository or data </w:t>
-      </w:r>
-      <w:proofErr w:type="spellStart"/>
-      <w:r>
-        <w:t>dictionalry</w:t>
-      </w:r>
-      <w:proofErr w:type="spellEnd"/>
-      <w:r>
-        <w:t xml:space="preserve"> for this type of information, so we describe a </w:t>
-      </w:r>
-      <w:proofErr w:type="gramStart"/>
-      <w:r>
-        <w:t>data exchange specifications</w:t>
-      </w:r>
-      <w:proofErr w:type="gramEnd"/>
-      <w:r>
-        <w:t xml:space="preserve"> for metric </w:t>
-      </w:r>
-      <w:proofErr w:type="spellStart"/>
-      <w:r>
-        <w:t>leve</w:t>
-      </w:r>
-      <w:proofErr w:type="spellEnd"/>
-      <w:r>
-        <w:t xml:space="preserve"> habitat data to present accurate and timely information for building indicators, data discovery tools and </w:t>
-      </w:r>
-      <w:proofErr w:type="spellStart"/>
-      <w:r>
-        <w:t>dashborads</w:t>
-      </w:r>
-      <w:proofErr w:type="spellEnd"/>
-      <w:r>
-        <w:t xml:space="preserve"> s</w:t>
-      </w:r>
-      <w:r>
-        <w:t xml:space="preserve">treamlining decisions </w:t>
-      </w:r>
-      <w:r>
-        <w:t xml:space="preserve">across </w:t>
-      </w:r>
-      <w:proofErr w:type="spellStart"/>
-      <w:r>
-        <w:t>justritional</w:t>
-      </w:r>
-      <w:proofErr w:type="spellEnd"/>
-      <w:r>
-        <w:t xml:space="preserve"> </w:t>
-      </w:r>
-      <w:proofErr w:type="spellStart"/>
-      <w:r>
-        <w:t>boundries</w:t>
-      </w:r>
-      <w:proofErr w:type="spellEnd"/>
-      <w:r>
-        <w:t xml:space="preserve">. </w:t>
-      </w:r>
-      <w:bookmarkStart w:id="1" w:name="_Hlk49954963"/>
+      <w:pPr>
+        <w:spacing w:line="257" w:lineRule="auto"/>
+        <w:rPr>
+          <w:rFonts w:eastAsia="Calibri" w:cstheme="minorHAnsi"/>
+          <w:lang w:val="en"/>
+        </w:rPr>
+      </w:pPr>
+      <w:r>
+        <w:rPr>
+          <w:rFonts w:eastAsia="Calibri" w:cstheme="minorHAnsi"/>
+          <w:lang w:val="en"/>
+        </w:rPr>
+        <w:t>Streams are critical to fish, water quality, aquatic community structure, and overall watershed health. State, Federal and Tribal entities collect in-stream habitat data to assess the resources' status and trends unique to their management questions.  Due to climate change, urbanization, and multi-use land management, there is a need to determine the resources' quality and trends across jurisdictional boundaries by using information from multiple collection efforts. It is not straightforward to combine data from various monitoring programs due to differences in response and spatial design. Additionally, data produced by these programs are not always findable, accessible, interoperable, and reusable (FAIR) (Wilkinson, 2016).  There is no centralized repository or data dictionary for this type of information.  A standard theory in data science states researchers spend 80% of their time organizing, fixing mistakes, and cleaning data, leaving only 20% of their time to analyze data (Mons 2020).   We establish rules for integrating and sharing stream data from multiple sources to decrease the time spent finding and organizing data to accurate and timely information for building indicators, completing analysis, discovering data, and making decisions.  We reviewed the response design, specifically the metrics from four federal stream habitat monitoring programs, to build rules for combining metrics. We design workflows with human and machine-readable data and metadata to make the data FAIR.</w:t>
+      </w:r>
+      <w:r>
+        <w:rPr>
+          <w:rFonts w:eastAsia="Calibri" w:cstheme="minorHAnsi"/>
+          <w:lang w:val="en"/>
+        </w:rPr>
+        <w:t xml:space="preserve"> We know that the spatial design will impact data integration and the data use cases, but at this time, we don’t address that issue. </w:t>
+      </w:r>
     </w:p>
     <w:p>
-      <w:r>
-        <w:t xml:space="preserve">Contained is a </w:t>
+      <w:bookmarkStart w:id="1" w:name="_Hlk54854170"/>
+      <w:bookmarkStart w:id="2" w:name="_Hlk49954963"/>
+      <w:r>
+        <w:t xml:space="preserve">We base the </w:t>
       </w:r>
       <w:r>
         <w:t xml:space="preserve">data exchange </w:t>
@@ -569,44 +472,45 @@
         <w:t>-</w:t>
       </w:r>
       <w:r>
-        <w:t xml:space="preserve">level habitat data based on the principles of the Simple Darwin Core with location, event, and measurement or fact extensions </w:t>
-      </w:r>
-      <w:r>
-        <w:rPr>
-          <w:highlight w:val="yellow"/>
-        </w:rPr>
-        <w:t>(ADD CITATION </w:t>
-      </w:r>
-      <w:hyperlink r:id="rId11" w:anchor="measurementorfact">
-        <w:r>
-          <w:rPr>
-            <w:rStyle w:val="Hyperlink"/>
-            <w:color w:val="4A6EE0"/>
-            <w:highlight w:val="yellow"/>
-          </w:rPr>
-          <w:t>https://dwc.tdwg.org/terms/#measurementorfact</w:t>
-        </w:r>
-      </w:hyperlink>
-      <w:r>
-        <w:t xml:space="preserve">). </w:t>
-      </w:r>
-      <w:r>
-        <w:t xml:space="preserve"> </w:t>
-      </w:r>
-      <w:r>
-        <w:t>Darwin Core provides a set of terms and schema for sharing biological data that can be understood by people or machines</w:t>
-      </w:r>
-      <w:r>
-        <w:t xml:space="preserve">. </w:t>
+        <w:t>level</w:t>
+      </w:r>
+      <w:r>
+        <w:t xml:space="preserve"> stream</w:t>
+      </w:r>
+      <w:r>
+        <w:t xml:space="preserve"> habitat data </w:t>
+      </w:r>
+      <w:r>
+        <w:t>on the Darwin Core principles.  Darwin Core provides te</w:t>
+      </w:r>
+      <w:r>
+        <w:t xml:space="preserve">rms </w:t>
+      </w:r>
+      <w:r>
+        <w:t>and schema for integrating and exchanging biodiversity information (</w:t>
+      </w:r>
+      <w:proofErr w:type="spellStart"/>
+      <w:r>
+        <w:t>Wieczorek</w:t>
+      </w:r>
+      <w:proofErr w:type="spellEnd"/>
+      <w:r>
+        <w:t xml:space="preserve">, 2012). Darwin Core is adaptable, we adapt Darwin Core Location, Event, and Measurements of Fact extensions to exchange and combine stream habitat information. </w:t>
       </w:r>
       <w:r>
         <w:t>Darwin Core</w:t>
       </w:r>
       <w:r>
-        <w:t>’</w:t>
-      </w:r>
-      <w:r>
-        <w:t>s star schema allows for one to many relationships between elements, consistent with the structure of stream habitat data, where at a single event produces multiple reach level metrics (</w:t>
+        <w:t>'</w:t>
+      </w:r>
+      <w:r>
+        <w:t xml:space="preserve">s star schema allows for one to many relationships between elements, consistent with </w:t>
+      </w:r>
+      <w:r>
+        <w:t>stream habitat data structure</w:t>
+      </w:r>
+      <w:r>
+        <w:t>, where a single event produces multiple reach level metrics (</w:t>
       </w:r>
       <w:r>
         <w:fldChar w:fldCharType="begin"/>
@@ -633,22 +537,24 @@
         <w:t>)</w:t>
       </w:r>
       <w:r>
-        <w:t>. Simple Darwin Core is highly flexible, the fields included are</w:t>
-      </w:r>
-      <w:r>
-        <w:t xml:space="preserve"> governed</w:t>
-      </w:r>
-      <w:r>
-        <w:t xml:space="preserve"> by the data, no fields are required, but recommended to fill in as many fields as possible</w:t>
-      </w:r>
-      <w:r>
         <w:t xml:space="preserve">. </w:t>
       </w:r>
       <w:r>
-        <w:t xml:space="preserve">Fields refer to the column headers in the dataset. </w:t>
-      </w:r>
-      <w:r>
-        <w:t xml:space="preserve">The standard recommends the use of </w:t>
+        <w:t>T</w:t>
+      </w:r>
+      <w:r>
+        <w:t xml:space="preserve">he </w:t>
+      </w:r>
+      <w:r>
+        <w:t xml:space="preserve">data govern the fields included.  Fields refer to the column headers in the dataset.  Darwin Core </w:t>
+      </w:r>
+      <w:bookmarkStart w:id="3" w:name="_GoBack"/>
+      <w:bookmarkEnd w:id="3"/>
+      <w:r>
+        <w:t>r</w:t>
+      </w:r>
+      <w:r>
+        <w:t xml:space="preserve">ecommends the use of </w:t>
       </w:r>
       <w:r>
         <w:t>standard vocabulary for fields</w:t>
@@ -657,7 +563,7 @@
         <w:t xml:space="preserve"> to create homogeneity in the data</w:t>
       </w:r>
       <w:r>
-        <w:t xml:space="preserve">. It allows for data sharing of data in multiple formats ways, including .csv files, text, or XML. </w:t>
+        <w:t xml:space="preserve">. </w:t>
       </w:r>
       <w:r>
         <w:t>(</w:t>
@@ -670,44 +576,36 @@
       <w:r>
         <w:t>, 2012)</w:t>
       </w:r>
+      <w:bookmarkEnd w:id="1"/>
     </w:p>
     <w:p>
       <w:r>
-        <w:t xml:space="preserve">We propose </w:t>
-      </w:r>
-      <w:r>
-        <w:t xml:space="preserve">data exchange </w:t>
-      </w:r>
-      <w:r>
-        <w:t xml:space="preserve">specification </w:t>
-      </w:r>
-      <w:r>
-        <w:t>architecture</w:t>
-      </w:r>
-      <w:del w:id="2" w:author="Scully, Rebecca A." w:date="2020-04-21T09:13:00Z">
+        <w:t>To adapt Darwin Core to stream habitat information, w</w:t>
+      </w:r>
+      <w:r>
+        <w:t xml:space="preserve">e </w:t>
+      </w:r>
+      <w:r>
+        <w:t xml:space="preserve">use </w:t>
+      </w:r>
+      <w:del w:id="4" w:author="Scully, Rebecca A [2]" w:date="2020-04-21T09:13:00Z">
         <w:r>
           <w:delText xml:space="preserve"> </w:delText>
         </w:r>
       </w:del>
       <w:r>
-        <w:t xml:space="preserve"> based on data user</w:t>
-      </w:r>
-      <w:r>
-        <w:t>’</w:t>
-      </w:r>
-      <w:r>
-        <w:t xml:space="preserve">s needs and data from </w:t>
-      </w:r>
-      <w:r>
-        <w:t xml:space="preserve">the </w:t>
-      </w:r>
-      <w:r>
-        <w:t>four</w:t>
-      </w:r>
-      <w:r>
-        <w:t xml:space="preserve"> large scale federal</w:t>
-      </w:r>
-      <w:del w:id="3" w:author="Scully, Rebecca A." w:date="2020-04-21T09:14:00Z">
+        <w:t>data and metadata from</w:t>
+      </w:r>
+      <w:r>
+        <w:t xml:space="preserve"> </w:t>
+      </w:r>
+      <w:r>
+        <w:t xml:space="preserve">four </w:t>
+      </w:r>
+      <w:r>
+        <w:t>large scale federal</w:t>
+      </w:r>
+      <w:del w:id="5" w:author="Scully, Rebecca A [2]" w:date="2020-04-21T09:14:00Z">
         <w:r>
           <w:delText xml:space="preserve"> </w:delText>
         </w:r>
@@ -722,7 +620,13 @@
         <w:t xml:space="preserve"> </w:t>
       </w:r>
       <w:r>
-        <w:t>Environmental Protection Agency (EPA) National Rivers &amp; Streams Assessment (NRSA), Bureau of Land Management (BLM) Aquatic Assessment, Inventory, and Monitoring (AIM), the Forest Service Aquatic and Riparian Effective Monitoring Program and PACFISH/INFISH Biological Opinion</w:t>
+        <w:t xml:space="preserve">Environmental Protection Agency (EPA) National Rivers &amp; Streams Assessment (NRSA), Bureau of Land Management (BLM) Aquatic Assessment, Inventory, and Monitoring (AIM), the Forest Service Aquatic and Riparian Effective Monitoring Program </w:t>
+      </w:r>
+      <w:r>
+        <w:t xml:space="preserve">(AREMP) </w:t>
+      </w:r>
+      <w:r>
+        <w:t>and PACFISH/INFISH Biological Opinion</w:t>
       </w:r>
       <w:r>
         <w:t xml:space="preserve"> (PIBO)</w:t>
@@ -731,192 +635,157 @@
         <w:t xml:space="preserve"> Effectiveness Monitoring</w:t>
       </w:r>
       <w:r>
-        <w:t xml:space="preserve">. Once the data exchange specifications are defined and the workflow for </w:t>
-      </w:r>
-      <w:proofErr w:type="spellStart"/>
-      <w:r>
-        <w:t>integrateing</w:t>
-      </w:r>
-      <w:proofErr w:type="spellEnd"/>
-      <w:r>
-        <w:t xml:space="preserve"> the data we will </w:t>
-      </w:r>
-      <w:proofErr w:type="spellStart"/>
-      <w:r>
-        <w:t>exstablish</w:t>
-      </w:r>
-      <w:proofErr w:type="spellEnd"/>
-      <w:r>
-        <w:t xml:space="preserve"> a process for adding additional program data. </w:t>
+        <w:t>.</w:t>
+      </w:r>
+      <w:r>
+        <w:t xml:space="preserve"> We define </w:t>
+      </w:r>
+      <w:r>
+        <w:t xml:space="preserve">the data exchange </w:t>
+      </w:r>
+      <w:r>
+        <w:t xml:space="preserve">fields, a controlled vocabulary for metrics, and a crosswalk from the program's metadata to the controlled vocabulary. Using this documentation, we define a </w:t>
+      </w:r>
+      <w:r>
+        <w:t>workflow</w:t>
+      </w:r>
+      <w:r>
+        <w:t xml:space="preserve"> and write R code</w:t>
+      </w:r>
+      <w:r>
+        <w:t xml:space="preserve"> for integrating the data</w:t>
+      </w:r>
+      <w:r>
+        <w:t xml:space="preserve"> from multiple sources. </w:t>
       </w:r>
     </w:p>
     <w:p>
       <w:r>
-        <w:t xml:space="preserve">Each </w:t>
-      </w:r>
-      <w:r>
-        <w:t>of th</w:t>
-      </w:r>
-      <w:r>
-        <w:t xml:space="preserve">e </w:t>
+        <w:lastRenderedPageBreak/>
+        <w:t xml:space="preserve">We create a controlled vocabulary to define a subset of standard metrics across the four programs. </w:t>
+      </w:r>
+      <w:r>
+        <w:t xml:space="preserve">Each program has </w:t>
+      </w:r>
+      <w:r>
+        <w:t>unique</w:t>
+      </w:r>
+      <w:r>
+        <w:t xml:space="preserve"> objectives</w:t>
+      </w:r>
+      <w:r>
+        <w:t xml:space="preserve">, </w:t>
+      </w:r>
+      <w:r>
+        <w:t>spatial, temporal, response, and inference designs</w:t>
+      </w:r>
+      <w:r>
+        <w:t xml:space="preserve"> yet; they produce similar metrics. Metrics are a value resulting from the reduction or processing of measurements taken at a site at a specific temporal unit one or more times during the study period based on the procedures defined by the response design. You can derive a variety of metrics from the original measurements.  These four programs collectively produce over 300 metrics, but a</w:t>
+      </w:r>
+      <w:r>
+        <w:t xml:space="preserve"> subset of metrics is created across programs</w:t>
+      </w:r>
+      <w:r>
+        <w:t>.  Although the programs report some of the same metrics, values can differ across programs due to variability in sampling protocols and training (Al-</w:t>
       </w:r>
       <w:proofErr w:type="spellStart"/>
       <w:r>
-        <w:t>initian</w:t>
+        <w:t>Chokhachy</w:t>
       </w:r>
       <w:proofErr w:type="spellEnd"/>
       <w:r>
-        <w:t xml:space="preserve"> four </w:t>
-      </w:r>
-      <w:r>
-        <w:t>program</w:t>
-      </w:r>
-      <w:r>
-        <w:t>s</w:t>
-      </w:r>
-      <w:r>
-        <w:t xml:space="preserve"> has </w:t>
-      </w:r>
-      <w:r>
-        <w:t>unique</w:t>
-      </w:r>
-      <w:r>
-        <w:t xml:space="preserve"> objectives</w:t>
-      </w:r>
-      <w:r>
-        <w:t xml:space="preserve">, </w:t>
-      </w:r>
-      <w:r>
-        <w:t>spatial, temporal, response, and inference designs</w:t>
-      </w:r>
-      <w:r>
-        <w:t xml:space="preserve">. </w:t>
-      </w:r>
-      <w:r>
-        <w:t>Collectively the</w:t>
-      </w:r>
-      <w:r>
-        <w:t>se four</w:t>
-      </w:r>
-      <w:r>
-        <w:t xml:space="preserve"> programs produce</w:t>
-      </w:r>
-      <w:r>
-        <w:t xml:space="preserve"> over 300 m</w:t>
-      </w:r>
-      <w:r>
-        <w:t>etrics</w:t>
-      </w:r>
-      <w:r>
-        <w:t>.</w:t>
+        <w:t xml:space="preserve"> and Roper 2010). To establish this standard</w:t>
       </w:r>
       <w:r>
         <w:t xml:space="preserve"> </w:t>
       </w:r>
       <w:r>
-        <w:t>W</w:t>
-      </w:r>
-      <w:r>
-        <w:t>e</w:t>
-      </w:r>
-      <w:r>
-        <w:t xml:space="preserve"> create a </w:t>
-      </w:r>
-      <w:r>
-        <w:t>controlled</w:t>
+        <w:t>vocabulary</w:t>
+      </w:r>
+      <w:r>
+        <w:t xml:space="preserve"> of metrics,</w:t>
       </w:r>
       <w:r>
         <w:t xml:space="preserve"> </w:t>
       </w:r>
       <w:r>
-        <w:t xml:space="preserve">vocabulary in the </w:t>
-      </w:r>
-      <w:r>
-        <w:t>data exchange specifications</w:t>
-      </w:r>
-      <w:r>
-        <w:t xml:space="preserve"> for a </w:t>
-      </w:r>
-      <w:r>
-        <w:t>sub-set of metrics</w:t>
-      </w:r>
-      <w:r>
-        <w:t xml:space="preserve"> that are calculated across multiple programs</w:t>
+        <w:t xml:space="preserve">we use literature and expert opinion. </w:t>
       </w:r>
     </w:p>
     <w:p>
       <w:r>
-        <w:t>Metrics are a value resulting from the reduction or processing of measurements taken at a site and temporal unit at one or more times during the study period based on the procedures defined by the response design. A variety of metrics can be derived from the original measurements.</w:t>
-      </w:r>
-      <w:r>
-        <w:t xml:space="preserve">  Variability in data collection between sampling protocols and in training can affect the interpretation of aquatic habitat quality and quality (Al-</w:t>
-      </w:r>
-      <w:proofErr w:type="spellStart"/>
-      <w:r>
-        <w:t>Chokhachy</w:t>
-      </w:r>
-      <w:proofErr w:type="spellEnd"/>
-      <w:r>
-        <w:t xml:space="preserve"> and Roper 2010).</w:t>
-      </w:r>
-      <w:r>
-        <w:t xml:space="preserve"> B</w:t>
-      </w:r>
-      <w:bookmarkStart w:id="4" w:name="_GoBack"/>
-      <w:bookmarkEnd w:id="4"/>
+        <w:t xml:space="preserve">We </w:t>
+      </w:r>
+      <w:r>
+        <w:t xml:space="preserve">then </w:t>
+      </w:r>
+      <w:r>
+        <w:t>cross-walked each program</w:t>
+      </w:r>
+      <w:r>
+        <w:t>'</w:t>
+      </w:r>
+      <w:r>
+        <w:t>s</w:t>
+      </w:r>
+      <w:r>
+        <w:t xml:space="preserve"> field name from the</w:t>
+      </w:r>
+      <w:r>
+        <w:t xml:space="preserve"> metadata to t</w:t>
+      </w:r>
+      <w:r>
+        <w:t>he standard voc</w:t>
+      </w:r>
+      <w:r>
+        <w:t>abulary</w:t>
+      </w:r>
+      <w:r>
+        <w:t xml:space="preserve">.  </w:t>
+      </w:r>
+      <w:r>
+        <w:t xml:space="preserve">Appendix A </w:t>
+      </w:r>
+      <w:r>
+        <w:t>details the metric</w:t>
+      </w:r>
+      <w:r>
+        <w:t xml:space="preserve"> combability between programs based on literature and input from the programs</w:t>
+      </w:r>
+      <w:r>
+        <w:t>'</w:t>
+      </w:r>
+      <w:r>
+        <w:t xml:space="preserve"> staff.</w:t>
+      </w:r>
       <w:r>
         <w:t xml:space="preserve"> </w:t>
       </w:r>
       <w:r>
-        <w:t xml:space="preserve">We cross-walked </w:t>
-      </w:r>
-      <w:r>
-        <w:lastRenderedPageBreak/>
-        <w:t>each program’s metadata to t</w:t>
-      </w:r>
-      <w:r>
-        <w:t>he standard voc</w:t>
-      </w:r>
-      <w:r>
-        <w:t>abulary</w:t>
-      </w:r>
-      <w:r>
-        <w:t xml:space="preserve">, but that does </w:t>
-      </w:r>
-      <w:r>
-        <w:t xml:space="preserve">not indicate the metric is compatible across programs. </w:t>
-      </w:r>
-      <w:r>
-        <w:t xml:space="preserve">Appendix A </w:t>
-      </w:r>
-      <w:r>
-        <w:t>details the metric</w:t>
-      </w:r>
-      <w:r>
-        <w:t xml:space="preserve"> combability between programs based on literature and input from the programs’ staff.</w:t>
+        <w:t xml:space="preserve"> T</w:t>
+      </w:r>
+      <w:r>
+        <w:t xml:space="preserve">he </w:t>
+      </w:r>
+      <w:r>
+        <w:t>bu</w:t>
+      </w:r>
+      <w:r>
+        <w:t>rden</w:t>
+      </w:r>
+      <w:r>
+        <w:t xml:space="preserve"> is on t</w:t>
+      </w:r>
+      <w:r>
+        <w:t>he data u</w:t>
+      </w:r>
+      <w:r>
+        <w:t>sers</w:t>
       </w:r>
       <w:r>
         <w:t xml:space="preserve"> </w:t>
       </w:r>
       <w:r>
-        <w:t xml:space="preserve"> T</w:t>
-      </w:r>
-      <w:r>
-        <w:t xml:space="preserve">he </w:t>
-      </w:r>
-      <w:r>
-        <w:t>bu</w:t>
-      </w:r>
-      <w:r>
-        <w:t>rden</w:t>
-      </w:r>
-      <w:r>
-        <w:t xml:space="preserve"> is on t</w:t>
-      </w:r>
-      <w:r>
-        <w:t xml:space="preserve">he data user </w:t>
-      </w:r>
-      <w:r>
         <w:t xml:space="preserve">to decide if the methods are </w:t>
       </w:r>
       <w:r>
@@ -944,13 +813,13 @@
         <w:t>i</w:t>
       </w:r>
       <w:r>
-        <w:t xml:space="preserve">c management questions based on the robust </w:t>
-      </w:r>
-      <w:r>
-        <w:t xml:space="preserve">metadata </w:t>
-      </w:r>
-      <w:r>
-        <w:t xml:space="preserve">provided with each metric. </w:t>
+        <w:t>c management questions based on</w:t>
+      </w:r>
+      <w:r>
+        <w:t xml:space="preserve"> metadata</w:t>
+      </w:r>
+      <w:r>
+        <w:t xml:space="preserve">. </w:t>
       </w:r>
       <w:r>
         <w:t xml:space="preserve"> </w:t>
@@ -961,16 +830,28 @@
         <w:t xml:space="preserve">Robust </w:t>
       </w:r>
       <w:r>
-        <w:t>machine and human-readable documentation of the step by step process used to collect and analyzed data is required</w:t>
-      </w:r>
-      <w:r>
-        <w:t xml:space="preserve"> to assess the compar</w:t>
-      </w:r>
-      <w:r>
-        <w:t>ison</w:t>
-      </w:r>
-      <w:r>
-        <w:t xml:space="preserve"> of metrics from multiple stream habitat monitoring programs</w:t>
+        <w:t>machine and human-readable documentation of the step</w:t>
+      </w:r>
+      <w:r>
+        <w:t>-by-</w:t>
+      </w:r>
+      <w:r>
+        <w:t>step process used to collect</w:t>
+      </w:r>
+      <w:r>
+        <w:t xml:space="preserve"> they</w:t>
+      </w:r>
+      <w:r>
+        <w:t xml:space="preserve"> analyzed data is required</w:t>
+      </w:r>
+      <w:r>
+        <w:t xml:space="preserve"> to assess </w:t>
+      </w:r>
+      <w:r>
+        <w:t>metrics' compatibility</w:t>
+      </w:r>
+      <w:r>
+        <w:t xml:space="preserve"> from multiple stream habitat monitoring programs</w:t>
       </w:r>
       <w:r>
         <w:t xml:space="preserve">.  </w:t>
@@ -979,13 +860,19 @@
         <w:t xml:space="preserve">We document </w:t>
       </w:r>
       <w:r>
-        <w:t xml:space="preserve">data collection methods </w:t>
+        <w:t xml:space="preserve">data collection </w:t>
       </w:r>
       <w:r>
         <w:t xml:space="preserve">and analysis </w:t>
       </w:r>
       <w:r>
-        <w:t xml:space="preserve">in MonitoringResources.org. MonitoringResources.org supports the need to describe and document projects throughout the data management lifecycle by providing a structured, publicly accessible resource for recording project metadata. The tools </w:t>
+        <w:t>in MonitoringResources.org.</w:t>
+      </w:r>
+      <w:r>
+        <w:t xml:space="preserve">  </w:t>
+      </w:r>
+      <w:r>
+        <w:t xml:space="preserve">MonitoringResources.org supports the need to describe and document projects throughout the data management lifecycle by providing a structured, publicly accessible resource for recording project metadata. The tools </w:t>
       </w:r>
       <w:r>
         <w:t>offer</w:t>
@@ -1005,16 +892,58 @@
     </w:p>
     <w:p>
       <w:r>
-        <w:t xml:space="preserve">In addition to robust metadata documentation for data collection and analysis, datasets </w:t>
-      </w:r>
-      <w:r>
-        <w:t>need to be stored in an accessible data repository. Some programs don</w:t>
-      </w:r>
-      <w:r>
-        <w:t>’</w:t>
-      </w:r>
-      <w:r>
-        <w:t>t have the resources to create an online data repository; therefore, we use</w:t>
+        <w:t xml:space="preserve">To create one data set out of </w:t>
+      </w:r>
+    </w:p>
+    <w:p/>
+    <w:p>
+      <w:r>
+        <w:t xml:space="preserve">In addition to robust metadata documentation for data collection and analysis, </w:t>
+      </w:r>
+      <w:r>
+        <w:t xml:space="preserve">metadata about data sets, such as where the data sets are stored, how often they are updated </w:t>
+      </w:r>
+    </w:p>
+    <w:p/>
+    <w:p>
+      <w:r>
+        <w:t xml:space="preserve">datasets </w:t>
+      </w:r>
+      <w:r>
+        <w:t>need to be</w:t>
+      </w:r>
+      <w:r>
+        <w:t xml:space="preserve"> in an accessible data repository. </w:t>
+      </w:r>
+      <w:r>
+        <w:t xml:space="preserve">Each of the four programs’ release data according to their own set of requirements. We want this </w:t>
+      </w:r>
+      <w:proofErr w:type="spellStart"/>
+      <w:r>
+        <w:t>intergrated</w:t>
+      </w:r>
+      <w:proofErr w:type="spellEnd"/>
+      <w:r>
+        <w:t xml:space="preserve"> data set to be </w:t>
+      </w:r>
+      <w:proofErr w:type="spellStart"/>
+      <w:r>
+        <w:t>accessable</w:t>
+      </w:r>
+      <w:proofErr w:type="spellEnd"/>
+      <w:r>
+        <w:t xml:space="preserve"> and well </w:t>
+      </w:r>
+      <w:proofErr w:type="gramStart"/>
+      <w:r>
+        <w:t>documented</w:t>
+      </w:r>
+      <w:proofErr w:type="gramEnd"/>
+      <w:r>
+        <w:t xml:space="preserve"> so we </w:t>
+      </w:r>
+      <w:r>
+        <w:t>use</w:t>
       </w:r>
       <w:r>
         <w:t>d</w:t>
@@ -1028,7 +957,13 @@
       </w:r>
       <w:proofErr w:type="spellEnd"/>
       <w:r>
-        <w:t xml:space="preserve"> datasets</w:t>
+        <w:t xml:space="preserve"> </w:t>
+      </w:r>
+      <w:r>
+        <w:t xml:space="preserve">to document and share </w:t>
+      </w:r>
+      <w:r>
+        <w:t>datasets</w:t>
       </w:r>
       <w:r>
         <w:t xml:space="preserve"> in a human and machine-readable way.  </w:t>
@@ -1048,7 +983,7 @@
         <w:t xml:space="preserve">). </w:t>
       </w:r>
     </w:p>
-    <w:bookmarkEnd w:id="1"/>
+    <w:bookmarkEnd w:id="2"/>
     <w:p>
       <w:r>
         <w:t>Using th</w:t>
@@ -1088,7 +1023,7 @@
         <w:pStyle w:val="Heading1"/>
         <w:spacing w:before="0"/>
       </w:pPr>
-      <w:bookmarkStart w:id="5" w:name="_Toc41991935"/>
+      <w:bookmarkStart w:id="6" w:name="_Toc41991935"/>
       <w:r>
         <w:lastRenderedPageBreak/>
         <w:t xml:space="preserve">Habitat Data </w:t>
@@ -1102,7 +1037,7 @@
       <w:r>
         <w:t>Specifications</w:t>
       </w:r>
-      <w:bookmarkEnd w:id="5"/>
+      <w:bookmarkEnd w:id="6"/>
       <w:r>
         <w:t xml:space="preserve"> </w:t>
       </w:r>
@@ -1125,7 +1060,7 @@
       <w:r>
         <w:t xml:space="preserve"> based on the simple Darwin Core standard. Using data from</w:t>
       </w:r>
-      <w:del w:id="6" w:author="Scully, Rebecca A." w:date="2020-04-21T09:13:00Z">
+      <w:del w:id="7" w:author="Scully, Rebecca A [2]" w:date="2020-04-21T09:13:00Z">
         <w:r>
           <w:delText xml:space="preserve"> </w:delText>
         </w:r>
@@ -1133,7 +1068,7 @@
       <w:r>
         <w:t xml:space="preserve"> four</w:t>
       </w:r>
-      <w:del w:id="7" w:author="Scully, Rebecca A." w:date="2020-04-21T09:13:00Z">
+      <w:del w:id="8" w:author="Scully, Rebecca A [2]" w:date="2020-04-21T09:13:00Z">
         <w:r>
           <w:delText xml:space="preserve"> </w:delText>
         </w:r>
@@ -1178,7 +1113,13 @@
         <w:t xml:space="preserve"> to exchange metric level habitat data </w:t>
       </w:r>
       <w:r>
-        <w:t xml:space="preserve">(HOW? Via machine readable automated or something else processes?) </w:t>
+        <w:t>(HOW? Via machine</w:t>
+      </w:r>
+      <w:r>
+        <w:t>-</w:t>
+      </w:r>
+      <w:r>
+        <w:t xml:space="preserve">readable automated or something else processes?) </w:t>
       </w:r>
       <w:r>
         <w:t xml:space="preserve">that is flexible enough to </w:t>
@@ -1216,8 +1157,8 @@
     </w:p>
     <w:p/>
     <w:p>
-      <w:commentRangeStart w:id="8"/>
       <w:commentRangeStart w:id="9"/>
+      <w:commentRangeStart w:id="10"/>
       <w:r>
         <w:rPr>
           <w:noProof/>
@@ -1238,7 +1179,7 @@
                     <pic:cNvPicPr/>
                   </pic:nvPicPr>
                   <pic:blipFill>
-                    <a:blip r:embed="rId12">
+                    <a:blip r:embed="rId11">
                       <a:extLst>
                         <a:ext uri="{28A0092B-C50C-407E-A947-70E740481C1C}">
                           <a14:useLocalDpi xmlns:a14="http://schemas.microsoft.com/office/drawing/2010/main" val="0"/>
@@ -1264,27 +1205,27 @@
           </wp:inline>
         </w:drawing>
       </w:r>
-      <w:commentRangeEnd w:id="8"/>
-      <w:r>
-        <w:rPr>
-          <w:rStyle w:val="CommentReference"/>
-        </w:rPr>
-        <w:commentReference w:id="8"/>
-      </w:r>
       <w:commentRangeEnd w:id="9"/>
       <w:r>
         <w:rPr>
           <w:rStyle w:val="CommentReference"/>
         </w:rPr>
         <w:commentReference w:id="9"/>
+      </w:r>
+      <w:commentRangeEnd w:id="10"/>
+      <w:r>
+        <w:rPr>
+          <w:rStyle w:val="CommentReference"/>
+        </w:rPr>
+        <w:commentReference w:id="10"/>
       </w:r>
     </w:p>
     <w:p>
       <w:pPr>
         <w:pStyle w:val="Caption"/>
       </w:pPr>
-      <w:bookmarkStart w:id="10" w:name="_Ref36634179"/>
-      <w:bookmarkStart w:id="11" w:name="_Ref36634153"/>
+      <w:bookmarkStart w:id="11" w:name="_Ref36634179"/>
+      <w:bookmarkStart w:id="12" w:name="_Ref36634153"/>
       <w:r>
         <w:t xml:space="preserve">Figure </w:t>
       </w:r>
@@ -1306,7 +1247,7 @@
       <w:r>
         <w:fldChar w:fldCharType="end"/>
       </w:r>
-      <w:bookmarkEnd w:id="10"/>
+      <w:bookmarkEnd w:id="11"/>
       <w:r>
         <w:t xml:space="preserve"> </w:t>
       </w:r>
@@ -1384,7 +1325,7 @@
         </w:rPr>
         <w:t xml:space="preserve">modified to work with stream habitat data. </w:t>
       </w:r>
-      <w:bookmarkEnd w:id="11"/>
+      <w:bookmarkEnd w:id="12"/>
     </w:p>
     <w:p>
       <w:pPr>
@@ -1532,16 +1473,16 @@
       <w:r>
         <w:t xml:space="preserve">, </w:t>
       </w:r>
-      <w:commentRangeStart w:id="12"/>
+      <w:commentRangeStart w:id="13"/>
       <w:r>
         <w:t>which is available to all</w:t>
       </w:r>
-      <w:commentRangeEnd w:id="12"/>
+      <w:commentRangeEnd w:id="13"/>
       <w:r>
         <w:rPr>
           <w:rStyle w:val="CommentReference"/>
         </w:rPr>
-        <w:commentReference w:id="12"/>
+        <w:commentReference w:id="13"/>
       </w:r>
       <w:r>
         <w:t xml:space="preserve">. </w:t>
@@ -1560,7 +1501,7 @@
       <w:r>
         <w:t xml:space="preserve">, go to </w:t>
       </w:r>
-      <w:hyperlink r:id="rId16">
+      <w:hyperlink r:id="rId15">
         <w:r>
           <w:rPr>
             <w:rStyle w:val="Hyperlink"/>
@@ -1581,7 +1522,7 @@
           <w:color w:val="auto"/>
         </w:rPr>
       </w:pPr>
-      <w:bookmarkStart w:id="13" w:name="_Ref36645823"/>
+      <w:bookmarkStart w:id="14" w:name="_Ref36645823"/>
       <w:r>
         <w:t xml:space="preserve">Table </w:t>
       </w:r>
@@ -1603,7 +1544,7 @@
       <w:r>
         <w:fldChar w:fldCharType="end"/>
       </w:r>
-      <w:bookmarkEnd w:id="13"/>
+      <w:bookmarkEnd w:id="14"/>
       <w:r>
         <w:t xml:space="preserve"> Describe information about the dataset. </w:t>
       </w:r>
@@ -1658,14 +1599,6 @@
               </w:rPr>
               <w:t>Core</w:t>
             </w:r>
-            <w:commentRangeStart w:id="14"/>
-            <w:commentRangeEnd w:id="14"/>
-            <w:r>
-              <w:rPr>
-                <w:rStyle w:val="CommentReference"/>
-              </w:rPr>
-              <w:commentReference w:id="14"/>
-            </w:r>
             <w:commentRangeStart w:id="15"/>
             <w:commentRangeEnd w:id="15"/>
             <w:r>
@@ -1673,6 +1606,14 @@
                 <w:rStyle w:val="CommentReference"/>
               </w:rPr>
               <w:commentReference w:id="15"/>
+            </w:r>
+            <w:commentRangeStart w:id="16"/>
+            <w:commentRangeEnd w:id="16"/>
+            <w:r>
+              <w:rPr>
+                <w:rStyle w:val="CommentReference"/>
+              </w:rPr>
+              <w:commentReference w:id="16"/>
             </w:r>
           </w:p>
         </w:tc>
@@ -3369,7 +3310,7 @@
       <w:r>
         <w:t xml:space="preserve"> </w:t>
       </w:r>
-      <w:commentRangeStart w:id="16"/>
+      <w:commentRangeStart w:id="17"/>
       <w:r>
         <w:t>WGS1984</w:t>
       </w:r>
@@ -3379,12 +3320,12 @@
       <w:r>
         <w:t xml:space="preserve"> </w:t>
       </w:r>
-      <w:commentRangeEnd w:id="16"/>
+      <w:commentRangeEnd w:id="17"/>
       <w:r>
         <w:rPr>
           <w:rStyle w:val="CommentReference"/>
         </w:rPr>
-        <w:commentReference w:id="16"/>
+        <w:commentReference w:id="17"/>
       </w:r>
     </w:p>
     <w:p>
@@ -3394,7 +3335,7 @@
           <w:color w:val="auto"/>
         </w:rPr>
       </w:pPr>
-      <w:bookmarkStart w:id="17" w:name="_Ref36719572"/>
+      <w:bookmarkStart w:id="18" w:name="_Ref36719572"/>
       <w:r>
         <w:t xml:space="preserve">Table </w:t>
       </w:r>
@@ -3416,7 +3357,7 @@
       <w:r>
         <w:fldChar w:fldCharType="end"/>
       </w:r>
-      <w:bookmarkEnd w:id="17"/>
+      <w:bookmarkEnd w:id="18"/>
       <w:r>
         <w:t xml:space="preserve"> </w:t>
       </w:r>
@@ -5024,7 +4965,7 @@
       <w:pPr>
         <w:pStyle w:val="Caption"/>
       </w:pPr>
-      <w:bookmarkStart w:id="18" w:name="_Ref36720156"/>
+      <w:bookmarkStart w:id="19" w:name="_Ref36720156"/>
       <w:r>
         <w:t xml:space="preserve">Table </w:t>
       </w:r>
@@ -5046,7 +4987,7 @@
       <w:r>
         <w:fldChar w:fldCharType="end"/>
       </w:r>
-      <w:bookmarkEnd w:id="18"/>
+      <w:bookmarkEnd w:id="19"/>
       <w:r>
         <w:t xml:space="preserve"> Event table describing a single data collection action at a location. </w:t>
       </w:r>
@@ -6417,7 +6358,25 @@
                 <w:sz w:val="18"/>
                 <w:szCs w:val="18"/>
               </w:rPr>
-              <w:t>The date-time or interval during which an Event occurred. For occurrences, this is the date-time when the event was recorded. Not suitable for a time in a geological context.</w:t>
+              <w:t xml:space="preserve">The date-time or interval during which an Event occurred. For occurrences, this is the date-time when the </w:t>
+            </w:r>
+            <w:r>
+              <w:rPr>
+                <w:rFonts w:ascii="Calibri" w:eastAsia="Times New Roman" w:hAnsi="Calibri" w:cs="Calibri"/>
+                <w:color w:val="000000"/>
+                <w:sz w:val="18"/>
+                <w:szCs w:val="18"/>
+              </w:rPr>
+              <w:t>E</w:t>
+            </w:r>
+            <w:r>
+              <w:rPr>
+                <w:rFonts w:ascii="Calibri" w:eastAsia="Times New Roman" w:hAnsi="Calibri" w:cs="Calibri"/>
+                <w:color w:val="000000"/>
+                <w:sz w:val="18"/>
+                <w:szCs w:val="18"/>
+              </w:rPr>
+              <w:t>vent was recorded. Not suitable for a time in a geological context.</w:t>
             </w:r>
           </w:p>
         </w:tc>
@@ -6679,7 +6638,13 @@
         <w:t>. F</w:t>
       </w:r>
       <w:r>
-        <w:t>or stream habitat data at each event</w:t>
+        <w:t xml:space="preserve">or stream habitat data at each </w:t>
+      </w:r>
+      <w:r>
+        <w:t>E</w:t>
+      </w:r>
+      <w:r>
+        <w:t>vent</w:t>
       </w:r>
       <w:r>
         <w:t>, programs take</w:t>
@@ -6831,7 +6796,7 @@
                     <pic:cNvPicPr/>
                   </pic:nvPicPr>
                   <pic:blipFill rotWithShape="1">
-                    <a:blip r:embed="rId17"/>
+                    <a:blip r:embed="rId16"/>
                     <a:srcRect l="10999" t="12904" r="5023" b="5697"/>
                     <a:stretch/>
                   </pic:blipFill>
@@ -6863,7 +6828,7 @@
       <w:pPr>
         <w:pStyle w:val="Caption"/>
       </w:pPr>
-      <w:bookmarkStart w:id="19" w:name="_Ref36639362"/>
+      <w:bookmarkStart w:id="20" w:name="_Ref36639362"/>
       <w:r>
         <w:t xml:space="preserve">Figure </w:t>
       </w:r>
@@ -6885,7 +6850,7 @@
       <w:r>
         <w:fldChar w:fldCharType="end"/>
       </w:r>
-      <w:bookmarkEnd w:id="19"/>
+      <w:bookmarkEnd w:id="20"/>
       <w:r>
         <w:t xml:space="preserve">. Structure of the Metric level data. Metrics definitions are documented in the controlled vocabulary. The field naming convention is metric title continuation with the field name. </w:t>
       </w:r>
@@ -6895,7 +6860,7 @@
         <w:pStyle w:val="Caption"/>
         <w:keepNext/>
       </w:pPr>
-      <w:bookmarkStart w:id="20" w:name="_Ref36644363"/>
+      <w:bookmarkStart w:id="21" w:name="_Ref36644363"/>
       <w:r>
         <w:t xml:space="preserve">Table </w:t>
       </w:r>
@@ -6917,7 +6882,7 @@
       <w:r>
         <w:fldChar w:fldCharType="end"/>
       </w:r>
-      <w:bookmarkEnd w:id="20"/>
+      <w:bookmarkEnd w:id="21"/>
       <w:r>
         <w:t xml:space="preserve">. Metric Table   </w:t>
       </w:r>
@@ -7979,7 +7944,7 @@
       <w:pPr>
         <w:pStyle w:val="Caption"/>
       </w:pPr>
-      <w:bookmarkStart w:id="21" w:name="_Ref36645103"/>
+      <w:bookmarkStart w:id="22" w:name="_Ref36645103"/>
       <w:r>
         <w:lastRenderedPageBreak/>
         <w:t xml:space="preserve">Table </w:t>
@@ -8002,7 +7967,7 @@
       <w:r>
         <w:fldChar w:fldCharType="end"/>
       </w:r>
-      <w:bookmarkEnd w:id="21"/>
+      <w:bookmarkEnd w:id="22"/>
       <w:r>
         <w:t xml:space="preserve"> Example of how to name fields for metrics in the exchanged data.   </w:t>
       </w:r>
@@ -8946,7 +8911,13 @@
       </w:r>
       <w:proofErr w:type="spellEnd"/>
       <w:r>
-        <w:t xml:space="preserve"> of multiple program’s metrics. We survived the existing metadata from the four </w:t>
+        <w:t xml:space="preserve"> of multiple program</w:t>
+      </w:r>
+      <w:r>
+        <w:t>'</w:t>
+      </w:r>
+      <w:r>
+        <w:t xml:space="preserve">s metrics. We survived the existing metadata from the four </w:t>
       </w:r>
       <w:proofErr w:type="spellStart"/>
       <w:r>
@@ -9007,7 +8978,13 @@
         <w:t>). The controlled vocabulary contains a subset of the metrics calculated</w:t>
       </w:r>
       <w:r>
-        <w:t xml:space="preserve"> among the three programs.  In Appendix A we document analysis of metric combability between programs based on literature and input from the programs’ staff. Ultimately the data will decide on metric compatibility to answer their management question based on the metadata from MonitoringResources.org and Appendix A.  </w:t>
+        <w:t xml:space="preserve"> among the three programs.  In Appendix A we document analysis of metric combability between programs based on literature and input from the programs</w:t>
+      </w:r>
+      <w:r>
+        <w:t>'</w:t>
+      </w:r>
+      <w:r>
+        <w:t xml:space="preserve"> staff. Ultimately the data will decide on metric compatibility to answer their management question based on the metadata from MonitoringResources.org and Appendix A.  </w:t>
       </w:r>
     </w:p>
     <w:p>
@@ -9068,7 +9045,13 @@
         <w:t xml:space="preserve">. The pilot </w:t>
       </w:r>
       <w:r>
-        <w:t xml:space="preserve">program’s </w:t>
+        <w:t>program</w:t>
+      </w:r>
+      <w:r>
+        <w:t>'</w:t>
+      </w:r>
+      <w:r>
+        <w:t xml:space="preserve">s </w:t>
       </w:r>
       <w:r>
         <w:t xml:space="preserve">field </w:t>
@@ -9108,7 +9091,7 @@
         <w:rPr>
           <w:highlight w:val="yellow"/>
         </w:rPr>
-        <w:t>’</w:t>
+        <w:t>'</w:t>
       </w:r>
       <w:r>
         <w:rPr>
@@ -9124,7 +9107,7 @@
       <w:pPr>
         <w:pStyle w:val="Caption"/>
       </w:pPr>
-      <w:bookmarkStart w:id="22" w:name="_Ref36641635"/>
+      <w:bookmarkStart w:id="23" w:name="_Ref36641635"/>
       <w:r>
         <w:t xml:space="preserve">Table </w:t>
       </w:r>
@@ -9146,7 +9129,7 @@
       <w:r>
         <w:fldChar w:fldCharType="end"/>
       </w:r>
-      <w:bookmarkEnd w:id="22"/>
+      <w:bookmarkEnd w:id="23"/>
       <w:r>
         <w:t>. Controlled vocabulary for habitat metrics. This</w:t>
       </w:r>
@@ -14231,7 +14214,7 @@
                 <w:sz w:val="16"/>
                 <w:szCs w:val="16"/>
               </w:rPr>
-              <w:t>’</w:t>
+              <w:t>'</w:t>
             </w:r>
             <w:r>
               <w:rPr>
@@ -14494,11 +14477,11 @@
       <w:pPr>
         <w:pStyle w:val="Heading1"/>
       </w:pPr>
-      <w:bookmarkStart w:id="23" w:name="_Toc41991936"/>
+      <w:bookmarkStart w:id="24" w:name="_Toc41991936"/>
       <w:r>
         <w:t>Conclusion</w:t>
       </w:r>
-      <w:bookmarkEnd w:id="23"/>
+      <w:bookmarkEnd w:id="24"/>
     </w:p>
     <w:p>
       <w:r>
@@ -14659,7 +14642,7 @@
         <w:t>THEN THERE IS A STEP TO INTERGEATRE THE DATA EVEN AFTER IT IS IN THE CORRECT FORMAT I DON</w:t>
       </w:r>
       <w:r>
-        <w:t>”</w:t>
+        <w:t>"</w:t>
       </w:r>
       <w:r>
         <w:t xml:space="preserve"> T KNOW HOW THAT IS DONE? </w:t>
@@ -14676,13 +14659,13 @@
         <w:t xml:space="preserve"> the director of a Global Open FAIR office, recommends that </w:t>
       </w:r>
       <w:r>
-        <w:t>“</w:t>
+        <w:t>"</w:t>
       </w:r>
       <w:r>
         <w:t>5% of research funds be invested in making data reusable</w:t>
       </w:r>
       <w:r>
-        <w:t>”</w:t>
+        <w:t>"</w:t>
       </w:r>
       <w:r>
         <w:t>. Project</w:t>
@@ -14715,11 +14698,11 @@
       <w:pPr>
         <w:pStyle w:val="Heading1"/>
       </w:pPr>
-      <w:bookmarkStart w:id="24" w:name="_Toc41991937"/>
+      <w:bookmarkStart w:id="25" w:name="_Toc41991937"/>
       <w:r>
         <w:t>References</w:t>
       </w:r>
-      <w:bookmarkEnd w:id="24"/>
+      <w:bookmarkEnd w:id="25"/>
       <w:r>
         <w:t xml:space="preserve"> </w:t>
       </w:r>
@@ -14864,7 +14847,7 @@
     </w:p>
     <w:p>
       <w:r>
-        <w:t>“</w:t>
+        <w:t>"</w:t>
       </w:r>
       <w:r>
         <w:t>How the Exchange Network works</w:t>
@@ -14873,7 +14856,10 @@
         <w:t>:</w:t>
       </w:r>
       <w:r>
-        <w:t xml:space="preserve">” </w:t>
+        <w:t>"</w:t>
+      </w:r>
+      <w:r>
+        <w:t xml:space="preserve"> </w:t>
       </w:r>
       <w:r>
         <w:t>EPA. Environmental Protection Agency, 14 Feb. 2013. Web. 23 July 2014. &lt;http://www.epa.gov/exchangenetwork/info/&gt;.</w:t>
@@ -14979,7 +14965,7 @@
       <w:r>
         <w:t xml:space="preserve">. PNAMP Series 2014-003. URL. </w:t>
       </w:r>
-      <w:hyperlink r:id="rId18" w:history="1">
+      <w:hyperlink r:id="rId17" w:history="1">
         <w:r>
           <w:rPr>
             <w:rStyle w:val="Hyperlink"/>
@@ -15141,7 +15127,7 @@
         <w:t xml:space="preserve">Wikipedia contributors. </w:t>
       </w:r>
       <w:r>
-        <w:t>“</w:t>
+        <w:t>"</w:t>
       </w:r>
       <w:r>
         <w:t>Machine-readable data</w:t>
@@ -15150,7 +15136,10 @@
         <w:t>.</w:t>
       </w:r>
       <w:r>
-        <w:t xml:space="preserve">” </w:t>
+        <w:t>"</w:t>
+      </w:r>
+      <w:r>
+        <w:t xml:space="preserve"> </w:t>
       </w:r>
       <w:r>
         <w:t>Wikipedia, The Free Encyclopedia. Wikipedia, The Free Encyclopedia, 6 Aug. 2013. Web. 21 Aug. 2014.</w:t>
@@ -15165,12 +15154,12 @@
       <w:pPr>
         <w:pStyle w:val="Heading1"/>
       </w:pPr>
-      <w:bookmarkStart w:id="25" w:name="_Toc41991938"/>
+      <w:bookmarkStart w:id="26" w:name="_Toc41991938"/>
       <w:r>
         <w:lastRenderedPageBreak/>
         <w:t>Appendix A</w:t>
       </w:r>
-      <w:bookmarkEnd w:id="25"/>
+      <w:bookmarkEnd w:id="26"/>
     </w:p>
     <w:p>
       <w:r>
@@ -16308,8 +16297,8 @@
       </w:pPr>
     </w:p>
     <w:sectPr>
-      <w:headerReference w:type="default" r:id="rId19"/>
-      <w:footerReference w:type="default" r:id="rId20"/>
+      <w:headerReference w:type="default" r:id="rId18"/>
+      <w:footerReference w:type="default" r:id="rId19"/>
       <w:type w:val="continuous"/>
       <w:pgSz w:w="12240" w:h="15840" w:code="1"/>
       <w:pgMar w:top="720" w:right="720" w:bottom="720" w:left="720" w:header="0" w:footer="0" w:gutter="0"/>
@@ -16322,7 +16311,7 @@
 
 <file path=word/comments.xml><?xml version="1.0" encoding="utf-8"?>
 <w:comments xmlns:wpc="http://schemas.microsoft.com/office/word/2010/wordprocessingCanvas" xmlns:cx="http://schemas.microsoft.com/office/drawing/2014/chartex" xmlns:cx1="http://schemas.microsoft.com/office/drawing/2015/9/8/chartex" xmlns:cx2="http://schemas.microsoft.com/office/drawing/2015/10/21/chartex" xmlns:cx3="http://schemas.microsoft.com/office/drawing/2016/5/9/chartex" xmlns:cx4="http://schemas.microsoft.com/office/drawing/2016/5/10/chartex" xmlns:cx5="http://schemas.microsoft.com/office/drawing/2016/5/11/chartex" xmlns:cx6="http://schemas.microsoft.com/office/drawing/2016/5/12/chartex" xmlns:cx7="http://schemas.microsoft.com/office/drawing/2016/5/13/chartex" xmlns:cx8="http://schemas.microsoft.com/office/drawing/2016/5/14/chartex" xmlns:mc="http://schemas.openxmlformats.org/markup-compatibility/2006" xmlns:aink="http://schemas.microsoft.com/office/drawing/2016/ink" xmlns:am3d="http://schemas.microsoft.com/office/drawing/2017/model3d" xmlns:o="urn:schemas-microsoft-com:office:office" xmlns:r="http://schemas.openxmlformats.org/officeDocument/2006/relationships" xmlns:m="http://schemas.openxmlformats.org/officeDocument/2006/math" xmlns:v="urn:schemas-microsoft-com:vml" xmlns:wp14="http://schemas.microsoft.com/office/word/2010/wordprocessingDrawing" xmlns:wp="http://schemas.openxmlformats.org/drawingml/2006/wordprocessingDrawing" xmlns:w10="urn:schemas-microsoft-com:office:word" xmlns:w="http://schemas.openxmlformats.org/wordprocessingml/2006/main" xmlns:w14="http://schemas.microsoft.com/office/word/2010/wordml" xmlns:w15="http://schemas.microsoft.com/office/word/2012/wordml" xmlns:w16cid="http://schemas.microsoft.com/office/word/2016/wordml/cid" xmlns:w16se="http://schemas.microsoft.com/office/word/2015/wordml/symex" xmlns:wpg="http://schemas.microsoft.com/office/word/2010/wordprocessingGroup" xmlns:wpi="http://schemas.microsoft.com/office/word/2010/wordprocessingInk" xmlns:wne="http://schemas.microsoft.com/office/word/2006/wordml" xmlns:wps="http://schemas.microsoft.com/office/word/2010/wordprocessingShape" mc:Ignorable="w14 w15 w16se w16cid wp14">
-  <w:comment w:id="8" w:author="Bayer, Jennifer M." w:date="2020-04-10T11:08:00Z" w:initials="BM">
+  <w:comment w:id="9" w:author="Bayer, Jennifer M." w:date="2020-04-10T11:08:00Z" w:initials="BM">
     <w:p>
       <w:pPr>
         <w:pStyle w:val="CommentText"/>
@@ -16344,16 +16333,13 @@
       </w:r>
     </w:p>
   </w:comment>
-  <w:comment w:id="9" w:author="Scully, Rebecca A." w:date="2020-04-15T06:42:00Z" w:initials="SA">
+  <w:comment w:id="10" w:author="Scully, Rebecca A" w:date="2020-04-15T06:42:00Z" w:initials="SA">
     <w:p>
       <w:pPr>
         <w:pStyle w:val="CommentText"/>
       </w:pPr>
       <w:r>
-        <w:t xml:space="preserve">that is a good point. Each Metric is linked to a data collection and </w:t>
-      </w:r>
-      <w:r>
-        <w:t xml:space="preserve">anaysis method in MR.org. I will think about how to incoperate that into the figure </w:t>
+        <w:t xml:space="preserve">that is a good point. Each Metric is linked to a data collection and anaysis method in MR.org. I will think about how to incoperate that into the figure </w:t>
       </w:r>
       <w:r>
         <w:rPr>
@@ -16369,7 +16355,7 @@
       </w:r>
     </w:p>
   </w:comment>
-  <w:comment w:id="12" w:author="Bayer, Jennifer M." w:date="2020-04-10T11:10:00Z" w:initials="BM">
+  <w:comment w:id="13" w:author="Bayer, Jennifer M." w:date="2020-04-10T11:10:00Z" w:initials="BM">
     <w:p>
       <w:pPr>
         <w:pStyle w:val="CommentText"/>
@@ -16397,16 +16383,13 @@
       </w:r>
     </w:p>
   </w:comment>
-  <w:comment w:id="14" w:author="Bayer, Jennifer M." w:date="2020-04-10T11:11:00Z" w:initials="BM">
+  <w:comment w:id="15" w:author="Bayer, Jennifer M." w:date="2020-04-10T11:11:00Z" w:initials="BM">
     <w:p>
       <w:pPr>
         <w:pStyle w:val="CommentText"/>
       </w:pPr>
       <w:r>
-        <w:t xml:space="preserve">is "the </w:t>
-      </w:r>
-      <w:r>
-        <w:t>datset" referring to a single Location, single event, or multiple events at multiple locations?</w:t>
+        <w:t>is "the datset" referring to a single Location, single event, or multiple events at multiple locations?</w:t>
       </w:r>
       <w:r>
         <w:rPr>
@@ -16422,19 +16405,13 @@
       </w:r>
     </w:p>
   </w:comment>
-  <w:comment w:id="15" w:author="Scully, Rebecca A." w:date="2020-04-15T06:43:00Z" w:initials="SA">
+  <w:comment w:id="16" w:author="Scully, Rebecca A" w:date="2020-04-15T06:43:00Z" w:initials="SA">
     <w:p>
       <w:pPr>
         <w:pStyle w:val="CommentText"/>
       </w:pPr>
       <w:r>
-        <w:t xml:space="preserve">the dataset is multiple events. For </w:t>
-      </w:r>
-      <w:r>
-        <w:t xml:space="preserve">example it is the </w:t>
-      </w:r>
-      <w:r>
-        <w:t xml:space="preserve">geodtabase from AREMP. I will work on clarifing. </w:t>
+        <w:t xml:space="preserve">the dataset is multiple events. For example it is the geodtabase from AREMP. I will work on clarifing. </w:t>
       </w:r>
       <w:r>
         <w:rPr>
@@ -16450,7 +16427,7 @@
       </w:r>
     </w:p>
   </w:comment>
-  <w:comment w:id="16" w:author="Scully, Rebecca A." w:date="2020-04-01T15:14:00Z" w:initials="SRA">
+  <w:comment w:id="17" w:author="Scully, Rebecca A" w:date="2020-04-01T15:14:00Z" w:initials="SRA">
     <w:p>
       <w:pPr>
         <w:pStyle w:val="CommentText"/>
@@ -18287,11 +18264,14 @@
 
 <file path=word/people.xml><?xml version="1.0" encoding="utf-8"?>
 <w15:people xmlns:wpc="http://schemas.microsoft.com/office/word/2010/wordprocessingCanvas" xmlns:cx="http://schemas.microsoft.com/office/drawing/2014/chartex" xmlns:cx1="http://schemas.microsoft.com/office/drawing/2015/9/8/chartex" xmlns:cx2="http://schemas.microsoft.com/office/drawing/2015/10/21/chartex" xmlns:cx3="http://schemas.microsoft.com/office/drawing/2016/5/9/chartex" xmlns:cx4="http://schemas.microsoft.com/office/drawing/2016/5/10/chartex" xmlns:cx5="http://schemas.microsoft.com/office/drawing/2016/5/11/chartex" xmlns:cx6="http://schemas.microsoft.com/office/drawing/2016/5/12/chartex" xmlns:cx7="http://schemas.microsoft.com/office/drawing/2016/5/13/chartex" xmlns:cx8="http://schemas.microsoft.com/office/drawing/2016/5/14/chartex" xmlns:mc="http://schemas.openxmlformats.org/markup-compatibility/2006" xmlns:aink="http://schemas.microsoft.com/office/drawing/2016/ink" xmlns:am3d="http://schemas.microsoft.com/office/drawing/2017/model3d" xmlns:o="urn:schemas-microsoft-com:office:office" xmlns:r="http://schemas.openxmlformats.org/officeDocument/2006/relationships" xmlns:m="http://schemas.openxmlformats.org/officeDocument/2006/math" xmlns:v="urn:schemas-microsoft-com:vml" xmlns:wp14="http://schemas.microsoft.com/office/word/2010/wordprocessingDrawing" xmlns:wp="http://schemas.openxmlformats.org/drawingml/2006/wordprocessingDrawing" xmlns:w10="urn:schemas-microsoft-com:office:word" xmlns:w="http://schemas.openxmlformats.org/wordprocessingml/2006/main" xmlns:w14="http://schemas.microsoft.com/office/word/2010/wordml" xmlns:w15="http://schemas.microsoft.com/office/word/2012/wordml" xmlns:w16cid="http://schemas.microsoft.com/office/word/2016/wordml/cid" xmlns:w16se="http://schemas.microsoft.com/office/word/2015/wordml/symex" xmlns:wpg="http://schemas.microsoft.com/office/word/2010/wordprocessingGroup" xmlns:wpi="http://schemas.microsoft.com/office/word/2010/wordprocessingInk" xmlns:wne="http://schemas.microsoft.com/office/word/2006/wordml" xmlns:wps="http://schemas.microsoft.com/office/word/2010/wordprocessingShape" mc:Ignorable="w14 w15 w16se w16cid wp14">
-  <w15:person w15:author="Scully, Rebecca A.">
+  <w15:person w15:author="Scully, Rebecca A [2]">
     <w15:presenceInfo w15:providerId="AD" w15:userId="S::rscully@usgs.gov::200948bf-9c6e-4189-a849-0865df07fef2"/>
   </w15:person>
   <w15:person w15:author="Bayer, Jennifer M.">
     <w15:presenceInfo w15:providerId="AD" w15:userId="S::jbayer@usgs.gov::ce8866d8-e327-4900-bb7b-c66dba9031a3"/>
+  </w15:person>
+  <w15:person w15:author="Scully, Rebecca A">
+    <w15:presenceInfo w15:providerId="AD" w15:userId="S::rscully@usgs.gov::200948bf-9c6e-4189-a849-0865df07fef2"/>
   </w15:person>
 </w15:people>
 </file>
@@ -19909,6 +19889,34 @@
 </file>
 
 <file path=customXml/item1.xml><?xml version="1.0" encoding="utf-8"?>
+<?mso-contentType ?>
+<FormTemplates xmlns="http://schemas.microsoft.com/sharepoint/v3/contenttype/forms">
+  <Display>DocumentLibraryForm</Display>
+  <Edit>DocumentLibraryForm</Edit>
+  <New>DocumentLibraryForm</New>
+</FormTemplates>
+</file>
+
+<file path=customXml/item2.xml><?xml version="1.0" encoding="utf-8"?>
+<p:properties xmlns:p="http://schemas.microsoft.com/office/2006/metadata/properties" xmlns:xsi="http://www.w3.org/2001/XMLSchema-instance" xmlns:pc="http://schemas.microsoft.com/office/infopath/2007/PartnerControls">
+  <documentManagement>
+    <SharedWithUsers xmlns="3618cbaa-901d-4c6b-9f1a-f53e3aa15701">
+      <UserInfo>
+        <DisplayName>Bayer, Jennifer M</DisplayName>
+        <AccountId>6</AccountId>
+        <AccountType/>
+      </UserInfo>
+      <UserInfo>
+        <DisplayName>Miller, Scott W</DisplayName>
+        <AccountId>56</AccountId>
+        <AccountType/>
+      </UserInfo>
+    </SharedWithUsers>
+  </documentManagement>
+</p:properties>
+</file>
+
+<file path=customXml/item3.xml><?xml version="1.0" encoding="utf-8"?>
 <ct:contentTypeSchema xmlns:ct="http://schemas.microsoft.com/office/2006/metadata/contentType" xmlns:ma="http://schemas.microsoft.com/office/2006/metadata/properties/metaAttributes" ct:_="" ma:_="" ma:contentTypeName="Document" ma:contentTypeID="0x0101006688A6CBE26CBF41BFE362BEC34502BA" ma:contentTypeVersion="8" ma:contentTypeDescription="Create a new document." ma:contentTypeScope="" ma:versionID="8812777d575d678eeb40694888b260a2">
   <xsd:schema xmlns:xsd="http://www.w3.org/2001/XMLSchema" xmlns:xs="http://www.w3.org/2001/XMLSchema" xmlns:p="http://schemas.microsoft.com/office/2006/metadata/properties" xmlns:ns2="e2c843f9-3b2b-47f3-8277-ec7d36bcd5c9" xmlns:ns3="3618cbaa-901d-4c6b-9f1a-f53e3aa15701" targetNamespace="http://schemas.microsoft.com/office/2006/metadata/properties" ma:root="true" ma:fieldsID="f5d31639dc46343d79407179054776db" ns2:_="" ns3:_="">
     <xsd:import namespace="e2c843f9-3b2b-47f3-8277-ec7d36bcd5c9"/>
@@ -20099,39 +20107,29 @@
 </ct:contentTypeSchema>
 </file>
 
-<file path=customXml/item2.xml><?xml version="1.0" encoding="utf-8"?>
-<p:properties xmlns:p="http://schemas.microsoft.com/office/2006/metadata/properties" xmlns:xsi="http://www.w3.org/2001/XMLSchema-instance" xmlns:pc="http://schemas.microsoft.com/office/infopath/2007/PartnerControls">
-  <documentManagement>
-    <SharedWithUsers xmlns="3618cbaa-901d-4c6b-9f1a-f53e3aa15701">
-      <UserInfo>
-        <DisplayName>Bayer, Jennifer M</DisplayName>
-        <AccountId>6</AccountId>
-        <AccountType/>
-      </UserInfo>
-      <UserInfo>
-        <DisplayName>Miller, Scott W</DisplayName>
-        <AccountId>56</AccountId>
-        <AccountType/>
-      </UserInfo>
-    </SharedWithUsers>
-  </documentManagement>
-</p:properties>
-</file>
-
-<file path=customXml/item3.xml><?xml version="1.0" encoding="utf-8"?>
-<?mso-contentType ?>
-<FormTemplates xmlns="http://schemas.microsoft.com/sharepoint/v3/contenttype/forms">
-  <Display>DocumentLibraryForm</Display>
-  <Edit>DocumentLibraryForm</Edit>
-  <New>DocumentLibraryForm</New>
-</FormTemplates>
-</file>
-
 <file path=customXml/item4.xml><?xml version="1.0" encoding="utf-8"?>
 <b:Sources xmlns:b="http://schemas.openxmlformats.org/officeDocument/2006/bibliography" xmlns="http://schemas.openxmlformats.org/officeDocument/2006/bibliography" SelectedStyle="\APA.XSL" StyleName="APA"/>
 </file>
 
 <file path=customXml/itemProps1.xml><?xml version="1.0" encoding="utf-8"?>
+<ds:datastoreItem xmlns:ds="http://schemas.openxmlformats.org/officeDocument/2006/customXml" ds:itemID="{E975571F-F9CE-4029-B885-17B6B0943493}">
+  <ds:schemaRefs>
+    <ds:schemaRef ds:uri="http://schemas.microsoft.com/sharepoint/v3/contenttype/forms"/>
+  </ds:schemaRefs>
+</ds:datastoreItem>
+</file>
+
+<file path=customXml/itemProps2.xml><?xml version="1.0" encoding="utf-8"?>
+<ds:datastoreItem xmlns:ds="http://schemas.openxmlformats.org/officeDocument/2006/customXml" ds:itemID="{684692D7-F585-44CF-974C-F2D139BA44F9}">
+  <ds:schemaRefs>
+    <ds:schemaRef ds:uri="http://schemas.microsoft.com/office/2006/metadata/properties"/>
+    <ds:schemaRef ds:uri="http://schemas.microsoft.com/office/infopath/2007/PartnerControls"/>
+    <ds:schemaRef ds:uri="3618cbaa-901d-4c6b-9f1a-f53e3aa15701"/>
+  </ds:schemaRefs>
+</ds:datastoreItem>
+</file>
+
+<file path=customXml/itemProps3.xml><?xml version="1.0" encoding="utf-8"?>
 <ds:datastoreItem xmlns:ds="http://schemas.openxmlformats.org/officeDocument/2006/customXml" ds:itemID="{F519AA8E-A610-4B2A-A26B-BBA317C48502}">
   <ds:schemaRefs>
     <ds:schemaRef ds:uri="http://schemas.microsoft.com/office/2006/metadata/contentType"/>
@@ -20150,26 +20148,8 @@
 </ds:datastoreItem>
 </file>
 
-<file path=customXml/itemProps2.xml><?xml version="1.0" encoding="utf-8"?>
-<ds:datastoreItem xmlns:ds="http://schemas.openxmlformats.org/officeDocument/2006/customXml" ds:itemID="{684692D7-F585-44CF-974C-F2D139BA44F9}">
-  <ds:schemaRefs>
-    <ds:schemaRef ds:uri="http://schemas.microsoft.com/office/2006/metadata/properties"/>
-    <ds:schemaRef ds:uri="http://schemas.microsoft.com/office/infopath/2007/PartnerControls"/>
-    <ds:schemaRef ds:uri="3618cbaa-901d-4c6b-9f1a-f53e3aa15701"/>
-  </ds:schemaRefs>
-</ds:datastoreItem>
-</file>
-
-<file path=customXml/itemProps3.xml><?xml version="1.0" encoding="utf-8"?>
-<ds:datastoreItem xmlns:ds="http://schemas.openxmlformats.org/officeDocument/2006/customXml" ds:itemID="{E975571F-F9CE-4029-B885-17B6B0943493}">
-  <ds:schemaRefs>
-    <ds:schemaRef ds:uri="http://schemas.microsoft.com/sharepoint/v3/contenttype/forms"/>
-  </ds:schemaRefs>
-</ds:datastoreItem>
-</file>
-
 <file path=customXml/itemProps4.xml><?xml version="1.0" encoding="utf-8"?>
-<ds:datastoreItem xmlns:ds="http://schemas.openxmlformats.org/officeDocument/2006/customXml" ds:itemID="{45A0E304-00B8-4164-BD53-4A60303BEF44}">
+<ds:datastoreItem xmlns:ds="http://schemas.openxmlformats.org/officeDocument/2006/customXml" ds:itemID="{4CF67A42-AFD0-462C-A2A8-3F5ACFDECA1D}">
   <ds:schemaRefs>
     <ds:schemaRef ds:uri="http://schemas.openxmlformats.org/officeDocument/2006/bibliography"/>
   </ds:schemaRefs>

</xml_diff>